<commit_message>
fix (Tai Lieu Van Thu) : tai lieu van thu
fix tai lieu van thu giai quyet don

see #257
</commit_message>
<xml_diff>
--- a/src/main/resources/word/xulydon/XLD_PHIEU_KHONG_DU_DIEU_KIEN_THU_LY.docx
+++ b/src/main/resources/word/xulydon/XLD_PHIEU_KHONG_DU_DIEU_KIEN_THU_LY.docx
@@ -145,7 +145,7 @@
                       <wp:positionV relativeFrom="paragraph">
                         <wp:posOffset>165100</wp:posOffset>
                       </wp:positionV>
-                      <wp:extent cx="1043940" cy="15240"/>
+                      <wp:extent cx="1044575" cy="15875"/>
                       <wp:effectExtent l="0" t="0" r="0" b="0"/>
                       <wp:wrapNone/>
                       <wp:docPr id="1" name="Image1"/>
@@ -156,7 +156,7 @@
                             <wps:spPr>
                               <a:xfrm>
                                 <a:off x="0" y="0"/>
-                                <a:ext cx="1043280" cy="14760"/>
+                                <a:ext cx="1044000" cy="15120"/>
                               </a:xfrm>
                               <a:custGeom>
                                 <a:avLst/>
@@ -304,7 +304,7 @@
                       <wp:positionV relativeFrom="paragraph">
                         <wp:posOffset>165100</wp:posOffset>
                       </wp:positionV>
-                      <wp:extent cx="2047240" cy="15240"/>
+                      <wp:extent cx="2047875" cy="15875"/>
                       <wp:effectExtent l="0" t="0" r="0" b="0"/>
                       <wp:wrapNone/>
                       <wp:docPr id="2" name="Image2"/>
@@ -315,7 +315,7 @@
                             <wps:spPr>
                               <a:xfrm>
                                 <a:off x="0" y="0"/>
-                                <a:ext cx="2046600" cy="14760"/>
+                                <a:ext cx="2047320" cy="15120"/>
                               </a:xfrm>
                               <a:custGeom>
                                 <a:avLst/>
@@ -734,7 +734,67 @@
           <w:szCs w:val="28"/>
           <w:vertAlign w:val="baseline"/>
         </w:rPr>
-        <w:t>biết và bổ sung ………………………………………………………………………………………………………………………………………………………………………………………………………………………………………………………………………………………(</w:t>
+        <w:t>biết và bổ sung ………………...</w:t>
+      </w:r>
+    </w:p>
+    <w:p>
+      <w:pPr>
+        <w:pStyle w:val="Normal"/>
+        <w:spacing w:lineRule="auto" w:line="312" w:before="120" w:after="0"/>
+        <w:jc w:val="left"/>
+        <w:rPr/>
+      </w:pPr>
+      <w:r>
+        <w:rPr>
+          <w:rFonts w:eastAsia="Times New Roman" w:cs="Times New Roman" w:ascii="Times New Roman" w:hAnsi="Times New Roman"/>
+          <w:position w:val="0"/>
+          <w:sz w:val="28"/>
+          <w:sz w:val="28"/>
+          <w:szCs w:val="28"/>
+          <w:vertAlign w:val="baseline"/>
+        </w:rPr>
+        <w:t>…………………………………………………………………………………………</w:t>
+      </w:r>
+      <w:r>
+        <w:rPr>
+          <w:rFonts w:eastAsia="Times New Roman" w:cs="Times New Roman" w:ascii="Times New Roman" w:hAnsi="Times New Roman"/>
+          <w:position w:val="0"/>
+          <w:sz w:val="28"/>
+          <w:sz w:val="28"/>
+          <w:szCs w:val="28"/>
+          <w:vertAlign w:val="baseline"/>
+        </w:rPr>
+        <w:t>...</w:t>
+      </w:r>
+    </w:p>
+    <w:p>
+      <w:pPr>
+        <w:pStyle w:val="Normal"/>
+        <w:spacing w:lineRule="auto" w:line="312" w:before="120" w:after="0"/>
+        <w:jc w:val="left"/>
+        <w:rPr/>
+      </w:pPr>
+      <w:r>
+        <w:rPr>
+          <w:rFonts w:eastAsia="Times New Roman" w:cs="Times New Roman" w:ascii="Times New Roman" w:hAnsi="Times New Roman"/>
+          <w:position w:val="0"/>
+          <w:sz w:val="28"/>
+          <w:sz w:val="28"/>
+          <w:szCs w:val="28"/>
+          <w:vertAlign w:val="baseline"/>
+        </w:rPr>
+        <w:t>…………………………………………………………</w:t>
+      </w:r>
+      <w:r>
+        <w:rPr>
+          <w:rFonts w:eastAsia="Times New Roman" w:cs="Times New Roman" w:ascii="Times New Roman" w:hAnsi="Times New Roman"/>
+          <w:position w:val="0"/>
+          <w:sz w:val="28"/>
+          <w:sz w:val="28"/>
+          <w:szCs w:val="28"/>
+          <w:vertAlign w:val="baseline"/>
+        </w:rPr>
+        <w:t>..(</w:t>
       </w:r>
       <w:r>
         <w:rPr>
@@ -801,7 +861,7 @@
       </w:tblPr>
       <w:tblGrid>
         <w:gridCol w:w="4428"/>
-        <w:gridCol w:w="5745"/>
+        <w:gridCol w:w="5744"/>
       </w:tblGrid>
       <w:tr>
         <w:trPr/>
@@ -883,7 +943,7 @@
         </w:tc>
         <w:tc>
           <w:tcPr>
-            <w:tcW w:w="5745" w:type="dxa"/>
+            <w:tcW w:w="5744" w:type="dxa"/>
             <w:tcBorders/>
             <w:shd w:fill="auto" w:val="clear"/>
           </w:tcPr>

</xml_diff>